<commit_message>
fix and done by hand procedure
</commit_message>
<xml_diff>
--- a/programs/lab_02/lab_02.docx
+++ b/programs/lab_02/lab_02.docx
@@ -71,8 +71,18 @@
                 <w:sz w:val="20"/>
                 <w:lang w:val="it-IT"/>
               </w:rPr>
-              <w:t>Computer Architectures</w:t>
-            </w:r>
+              <w:t xml:space="preserve">Computer </w:t>
+            </w:r>
+            <w:proofErr w:type="spellStart"/>
+            <w:r>
+              <w:rPr>
+                <w:b/>
+                <w:sz w:val="20"/>
+                <w:lang w:val="it-IT"/>
+              </w:rPr>
+              <w:t>Architectures</w:t>
+            </w:r>
+            <w:proofErr w:type="spellEnd"/>
             <w:r>
               <w:rPr>
                 <w:b/>
@@ -198,6 +208,7 @@
               </w:rPr>
               <w:t>- program_</w:t>
             </w:r>
+            <w:proofErr w:type="gramStart"/>
             <w:r>
               <w:rPr>
                 <w:b/>
@@ -212,7 +223,16 @@
                 <w:bCs/>
                 <w:highlight w:val="yellow"/>
               </w:rPr>
-              <w:t xml:space="preserve">.s </w:t>
+              <w:t>.s</w:t>
+            </w:r>
+            <w:proofErr w:type="gramEnd"/>
+            <w:r>
+              <w:rPr>
+                <w:b/>
+                <w:bCs/>
+                <w:highlight w:val="yellow"/>
+              </w:rPr>
+              <w:t xml:space="preserve"> </w:t>
             </w:r>
           </w:p>
           <w:p>
@@ -592,6 +612,8 @@
         </w:rPr>
         <w:t xml:space="preserve">git clone </w:t>
       </w:r>
+      <w:proofErr w:type="spellStart"/>
+      <w:proofErr w:type="gramStart"/>
       <w:r>
         <w:rPr>
           <w:rFonts w:ascii="Courier New" w:hAnsi="Courier New" w:cs="Courier New"/>
@@ -599,8 +621,19 @@
           <w:szCs w:val="16"/>
           <w:highlight w:val="lightGray"/>
         </w:rPr>
-        <w:t>git@github.com:cad-polito-it/ase_riscv_gem5_sim.git</w:t>
-      </w:r>
+        <w:t>git@github.com:cad-polito-it</w:t>
+      </w:r>
+      <w:proofErr w:type="spellEnd"/>
+      <w:r>
+        <w:rPr>
+          <w:rFonts w:ascii="Courier New" w:hAnsi="Courier New" w:cs="Courier New"/>
+          <w:sz w:val="16"/>
+          <w:szCs w:val="16"/>
+          <w:highlight w:val="lightGray"/>
+        </w:rPr>
+        <w:t>/ase_riscv_gem5_sim.git</w:t>
+      </w:r>
+      <w:proofErr w:type="gramEnd"/>
     </w:p>
     <w:p>
       <w:pPr>
@@ -640,6 +673,7 @@
         </w:rPr>
         <w:t xml:space="preserve"> the repository contains information (and scripts) on installing the necessary tools out of the box (and generate a </w:t>
       </w:r>
+      <w:proofErr w:type="spellStart"/>
       <w:r>
         <w:rPr>
           <w:i/>
@@ -648,6 +682,7 @@
         </w:rPr>
         <w:t>setup_default</w:t>
       </w:r>
+      <w:proofErr w:type="spellEnd"/>
       <w:r>
         <w:rPr>
           <w:lang w:val="en-GB"/>
@@ -706,6 +741,7 @@
         </w:rPr>
         <w:t xml:space="preserve">The repository contains three </w:t>
       </w:r>
+      <w:proofErr w:type="spellStart"/>
       <w:r>
         <w:rPr>
           <w:i/>
@@ -714,6 +750,7 @@
         </w:rPr>
         <w:t>setup_default</w:t>
       </w:r>
+      <w:proofErr w:type="spellEnd"/>
       <w:r>
         <w:rPr>
           <w:lang w:val="en-GB"/>
@@ -733,6 +770,7 @@
           <w:lang w:val="en-GB"/>
         </w:rPr>
       </w:pPr>
+      <w:proofErr w:type="spellStart"/>
       <w:r>
         <w:rPr>
           <w:i/>
@@ -741,6 +779,7 @@
         </w:rPr>
         <w:t>setup_default</w:t>
       </w:r>
+      <w:proofErr w:type="spellEnd"/>
       <w:r>
         <w:rPr>
           <w:lang w:val="en-GB"/>
@@ -831,22 +870,34 @@
           <w:lang w:val="en-GB"/>
         </w:rPr>
       </w:pPr>
+      <w:proofErr w:type="spellStart"/>
       <w:r>
         <w:rPr>
           <w:i/>
           <w:iCs/>
           <w:lang w:val="en-GB"/>
         </w:rPr>
-        <w:t>setup_default</w:t>
-      </w:r>
+        <w:t>setup_</w:t>
+      </w:r>
+      <w:proofErr w:type="gramStart"/>
       <w:r>
         <w:rPr>
           <w:i/>
           <w:iCs/>
           <w:lang w:val="en-GB"/>
         </w:rPr>
+        <w:t>default</w:t>
+      </w:r>
+      <w:r>
+        <w:rPr>
+          <w:i/>
+          <w:iCs/>
+          <w:lang w:val="en-GB"/>
+        </w:rPr>
         <w:t>.labinf</w:t>
       </w:r>
+      <w:proofErr w:type="spellEnd"/>
+      <w:proofErr w:type="gramEnd"/>
       <w:r>
         <w:rPr>
           <w:lang w:val="en-GB"/>
@@ -1155,6 +1206,7 @@
           <w:sz w:val="40"/>
           <w:szCs w:val="40"/>
         </w:rPr>
+        <w:lastRenderedPageBreak/>
         <w:t>Exercise 1</w:t>
       </w:r>
     </w:p>
@@ -1167,6 +1219,7 @@
       <w:r>
         <w:t xml:space="preserve">The </w:t>
       </w:r>
+      <w:proofErr w:type="gramStart"/>
       <w:r>
         <w:rPr>
           <w:rFonts w:ascii="Courier New" w:eastAsia="Courier New" w:hAnsi="Courier New" w:cs="Courier New"/>
@@ -1177,13 +1230,25 @@
         <w:t xml:space="preserve"> </w:t>
       </w:r>
       <w:r>
-        <w:t xml:space="preserve"> (in the</w:t>
+        <w:t xml:space="preserve"> (</w:t>
+      </w:r>
+      <w:proofErr w:type="gramEnd"/>
+      <w:r>
+        <w:t xml:space="preserve">in </w:t>
+      </w:r>
+      <w:proofErr w:type="gramStart"/>
+      <w:r>
+        <w:t>the</w:t>
       </w:r>
       <w:r>
         <w:t xml:space="preserve"> </w:t>
       </w:r>
       <w:r>
-        <w:t xml:space="preserve"> gem5 folder</w:t>
+        <w:t xml:space="preserve"> gem</w:t>
+      </w:r>
+      <w:proofErr w:type="gramEnd"/>
+      <w:r>
+        <w:t>5 folder</w:t>
       </w:r>
       <w:r>
         <w:t xml:space="preserve"> inside the workspace</w:t>
@@ -1522,6 +1587,7 @@
         </w:rPr>
         <w:t>program_</w:t>
       </w:r>
+      <w:proofErr w:type="gramStart"/>
       <w:r>
         <w:rPr>
           <w:rFonts w:ascii="Courier New" w:hAnsi="Courier New" w:cs="Courier New"/>
@@ -1536,6 +1602,7 @@
         </w:rPr>
         <w:t>.s</w:t>
       </w:r>
+      <w:proofErr w:type="gramEnd"/>
       <w:r>
         <w:t xml:space="preserve">) for the </w:t>
       </w:r>
@@ -1689,7 +1756,23 @@
           <w:rFonts w:ascii="Arial Unicode MS" w:eastAsia="Arial Unicode MS" w:hAnsi="Arial Unicode MS" w:cs="Arial Unicode MS"/>
           <w:lang w:val="it-IT"/>
         </w:rPr>
-        <w:t>v6[i] = (v4[i]-v1[i])*v5[i];</w:t>
+        <w:t>v6[i] = (v4[i]-v1[i</w:t>
+      </w:r>
+      <w:proofErr w:type="gramStart"/>
+      <w:r>
+        <w:rPr>
+          <w:rFonts w:ascii="Arial Unicode MS" w:eastAsia="Arial Unicode MS" w:hAnsi="Arial Unicode MS" w:cs="Arial Unicode MS"/>
+          <w:lang w:val="it-IT"/>
+        </w:rPr>
+        <w:t>])*</w:t>
+      </w:r>
+      <w:proofErr w:type="gramEnd"/>
+      <w:r>
+        <w:rPr>
+          <w:rFonts w:ascii="Arial Unicode MS" w:eastAsia="Arial Unicode MS" w:hAnsi="Arial Unicode MS" w:cs="Arial Unicode MS"/>
+          <w:lang w:val="it-IT"/>
+        </w:rPr>
+        <w:t>v5[i];</w:t>
       </w:r>
     </w:p>
     <w:p>
@@ -2069,6 +2152,9 @@
               <w:spacing w:line="240" w:lineRule="exact"/>
               <w:jc w:val="center"/>
             </w:pPr>
+            <w:r>
+              <w:t>128</w:t>
+            </w:r>
           </w:p>
         </w:tc>
       </w:tr>
@@ -2110,6 +2196,9 @@
               <w:spacing w:line="240" w:lineRule="exact"/>
               <w:jc w:val="center"/>
             </w:pPr>
+            <w:r>
+              <w:t>128</w:t>
+            </w:r>
           </w:p>
         </w:tc>
       </w:tr>
@@ -2151,6 +2240,9 @@
               <w:spacing w:line="240" w:lineRule="exact"/>
               <w:jc w:val="center"/>
             </w:pPr>
+            <w:r>
+              <w:t>128</w:t>
+            </w:r>
           </w:p>
         </w:tc>
       </w:tr>
@@ -2192,6 +2284,9 @@
               <w:spacing w:line="240" w:lineRule="exact"/>
               <w:jc w:val="center"/>
             </w:pPr>
+            <w:r>
+              <w:t>128</w:t>
+            </w:r>
           </w:p>
         </w:tc>
       </w:tr>
@@ -2233,6 +2328,9 @@
               <w:spacing w:line="240" w:lineRule="exact"/>
               <w:jc w:val="center"/>
             </w:pPr>
+            <w:r>
+              <w:t>128</w:t>
+            </w:r>
           </w:p>
         </w:tc>
       </w:tr>
@@ -2274,6 +2372,9 @@
               <w:spacing w:line="240" w:lineRule="exact"/>
               <w:jc w:val="center"/>
             </w:pPr>
+            <w:r>
+              <w:t>128</w:t>
+            </w:r>
           </w:p>
         </w:tc>
       </w:tr>
@@ -2315,6 +2416,9 @@
               <w:spacing w:line="240" w:lineRule="exact"/>
               <w:jc w:val="center"/>
             </w:pPr>
+            <w:r>
+              <w:t>768</w:t>
+            </w:r>
           </w:p>
         </w:tc>
       </w:tr>
@@ -2580,6 +2684,7 @@
         </w:numPr>
         <w:jc w:val="both"/>
       </w:pPr>
+      <w:proofErr w:type="spellStart"/>
       <w:r>
         <w:t>C</w:t>
       </w:r>
@@ -2594,15 +2699,21 @@
         </w:rPr>
         <w:t>i</w:t>
       </w:r>
+      <w:proofErr w:type="spellEnd"/>
       <w:r>
         <w:t xml:space="preserve"> </w:t>
       </w:r>
       <w:r>
-        <w:t>is equal to the number of clock cycles required by the related functional unit to execute the instruction (EX stage)</w:t>
+        <w:t>is equal to the number of clock cycles required by the related functional unit to execute the instruction (EX stage</w:t>
+      </w:r>
+      <w:proofErr w:type="gramStart"/>
+      <w:r>
+        <w:t>)</w:t>
       </w:r>
       <w:r>
         <w:t>;</w:t>
       </w:r>
+      <w:proofErr w:type="gramEnd"/>
     </w:p>
     <w:p>
       <w:pPr>
@@ -2613,7 +2724,9 @@
         </w:numPr>
         <w:jc w:val="both"/>
       </w:pPr>
-      <w:r>
+      <w:proofErr w:type="spellStart"/>
+      <w:r>
+        <w:lastRenderedPageBreak/>
         <w:t>IC</w:t>
       </w:r>
       <w:r>
@@ -2624,6 +2737,7 @@
         </w:rPr>
         <w:t>i</w:t>
       </w:r>
+      <w:proofErr w:type="spellEnd"/>
       <w:r>
         <w:t xml:space="preserve"> is the number of times an instruction is repeated in the referenced source code.</w:t>
       </w:r>
@@ -2912,11 +3026,281 @@
               <w:jc w:val="both"/>
             </w:pPr>
             <w:r>
-              <w:t>program_1.</w:t>
+              <w:t>program_</w:t>
+            </w:r>
+            <w:proofErr w:type="gramStart"/>
+            <w:r>
+              <w:t>1.</w:t>
             </w:r>
             <w:r>
               <w:t>s</w:t>
             </w:r>
+            <w:proofErr w:type="gramEnd"/>
+          </w:p>
+        </w:tc>
+        <w:tc>
+          <w:tcPr>
+            <w:tcW w:w="1418" w:type="dxa"/>
+          </w:tcPr>
+          <w:p>
+            <w:pPr>
+              <w:jc w:val="both"/>
+            </w:pPr>
+            <w:r>
+              <w:t>4173</w:t>
+            </w:r>
+          </w:p>
+        </w:tc>
+        <w:tc>
+          <w:tcPr>
+            <w:tcW w:w="2381" w:type="dxa"/>
+          </w:tcPr>
+          <w:p>
+            <w:pPr>
+              <w:jc w:val="both"/>
+              <w:rPr>
+                <w:rFonts w:ascii="Aptos Narrow" w:hAnsi="Aptos Narrow"/>
+                <w:color w:val="000000"/>
+              </w:rPr>
+            </w:pPr>
+            <w:r>
+              <w:rPr>
+                <w:rFonts w:ascii="Aptos Narrow" w:hAnsi="Aptos Narrow"/>
+                <w:color w:val="000000"/>
+              </w:rPr>
+              <w:t>0,000208</w:t>
+            </w:r>
+          </w:p>
+        </w:tc>
+        <w:tc>
+          <w:tcPr>
+            <w:tcW w:w="2297" w:type="dxa"/>
+          </w:tcPr>
+          <w:p>
+            <w:pPr>
+              <w:jc w:val="both"/>
+              <w:rPr>
+                <w:rFonts w:ascii="Aptos Narrow" w:hAnsi="Aptos Narrow"/>
+                <w:color w:val="000000"/>
+              </w:rPr>
+            </w:pPr>
+            <w:r>
+              <w:rPr>
+                <w:rFonts w:ascii="Aptos Narrow" w:hAnsi="Aptos Narrow"/>
+                <w:color w:val="000000"/>
+              </w:rPr>
+              <w:t>0,000216533</w:t>
+            </w:r>
+          </w:p>
+        </w:tc>
+      </w:tr>
+    </w:tbl>
+    <w:p>
+      <w:pPr>
+        <w:ind w:left="900"/>
+        <w:jc w:val="both"/>
+      </w:pPr>
+    </w:p>
+    <w:p>
+      <w:pPr>
+        <w:numPr>
+          <w:ilvl w:val="2"/>
+          <w:numId w:val="14"/>
+        </w:numPr>
+        <w:jc w:val="both"/>
+      </w:pPr>
+      <w:r>
+        <w:t>Using the simulator</w:t>
+      </w:r>
+      <w:r>
+        <w:t>,</w:t>
+      </w:r>
+      <w:r>
+        <w:t xml:space="preserve"> calculate the CPU time </w:t>
+      </w:r>
+      <w:r>
+        <w:t xml:space="preserve">again </w:t>
+      </w:r>
+      <w:r>
+        <w:t xml:space="preserve">and </w:t>
+      </w:r>
+      <w:r>
+        <w:t>fill in</w:t>
+      </w:r>
+      <w:r>
+        <w:t xml:space="preserve"> the following table:</w:t>
+      </w:r>
+    </w:p>
+    <w:p>
+      <w:pPr>
+        <w:ind w:left="1080"/>
+        <w:jc w:val="both"/>
+      </w:pPr>
+    </w:p>
+    <w:p>
+      <w:pPr>
+        <w:pStyle w:val="ListParagraph"/>
+        <w:ind w:left="360" w:firstLine="360"/>
+      </w:pPr>
+      <w:r>
+        <w:t xml:space="preserve">Table 2: </w:t>
+      </w:r>
+      <w:r>
+        <w:t xml:space="preserve">Collect the </w:t>
+      </w:r>
+      <w:r>
+        <w:t xml:space="preserve">CPU time </w:t>
+      </w:r>
+      <w:r>
+        <w:rPr>
+          <w:b/>
+          <w:bCs/>
+          <w:i/>
+          <w:iCs/>
+          <w:u w:val="single"/>
+        </w:rPr>
+        <w:t>using the simulator</w:t>
+      </w:r>
+    </w:p>
+    <w:tbl>
+      <w:tblPr>
+        <w:tblStyle w:val="TableGrid"/>
+        <w:tblW w:w="8080" w:type="dxa"/>
+        <w:tblInd w:w="846" w:type="dxa"/>
+        <w:tblLook w:val="04A0" w:firstRow="1" w:lastRow="0" w:firstColumn="1" w:lastColumn="0" w:noHBand="0" w:noVBand="1"/>
+      </w:tblPr>
+      <w:tblGrid>
+        <w:gridCol w:w="1984"/>
+        <w:gridCol w:w="1418"/>
+        <w:gridCol w:w="2381"/>
+        <w:gridCol w:w="2297"/>
+      </w:tblGrid>
+      <w:tr>
+        <w:tc>
+          <w:tcPr>
+            <w:tcW w:w="1984" w:type="dxa"/>
+          </w:tcPr>
+          <w:p>
+            <w:pPr>
+              <w:jc w:val="both"/>
+            </w:pPr>
+          </w:p>
+        </w:tc>
+        <w:tc>
+          <w:tcPr>
+            <w:tcW w:w="1418" w:type="dxa"/>
+          </w:tcPr>
+          <w:p>
+            <w:pPr>
+              <w:jc w:val="both"/>
+            </w:pPr>
+            <w:r>
+              <w:t xml:space="preserve">Initial </w:t>
+            </w:r>
+            <w:r>
+              <w:t xml:space="preserve">CPU </w:t>
+            </w:r>
+            <w:r>
+              <w:t>t</w:t>
+            </w:r>
+            <w:r>
+              <w:t>ime (a)</w:t>
+            </w:r>
+          </w:p>
+        </w:tc>
+        <w:tc>
+          <w:tcPr>
+            <w:tcW w:w="2381" w:type="dxa"/>
+          </w:tcPr>
+          <w:p>
+            <w:pPr>
+              <w:jc w:val="both"/>
+            </w:pPr>
+            <w:r>
+              <w:t xml:space="preserve">CPU </w:t>
+            </w:r>
+            <w:r>
+              <w:t>t</w:t>
+            </w:r>
+            <w:r>
+              <w:t xml:space="preserve">ime </w:t>
+            </w:r>
+          </w:p>
+          <w:p>
+            <w:pPr>
+              <w:jc w:val="both"/>
+            </w:pPr>
+            <w:r>
+              <w:t>(b – MUL speed</w:t>
+            </w:r>
+            <w:r>
+              <w:t>ed</w:t>
+            </w:r>
+            <w:r>
+              <w:t xml:space="preserve"> up)</w:t>
+            </w:r>
+          </w:p>
+        </w:tc>
+        <w:tc>
+          <w:tcPr>
+            <w:tcW w:w="2297" w:type="dxa"/>
+          </w:tcPr>
+          <w:p>
+            <w:pPr>
+              <w:jc w:val="both"/>
+            </w:pPr>
+            <w:r>
+              <w:t xml:space="preserve">CPU </w:t>
+            </w:r>
+            <w:r>
+              <w:t>t</w:t>
+            </w:r>
+            <w:r>
+              <w:t xml:space="preserve">ime </w:t>
+            </w:r>
+          </w:p>
+          <w:p>
+            <w:pPr>
+              <w:jc w:val="both"/>
+            </w:pPr>
+            <w:r>
+              <w:t>(</w:t>
+            </w:r>
+            <w:r>
+              <w:t>c</w:t>
+            </w:r>
+            <w:r>
+              <w:t xml:space="preserve"> – DIV speed</w:t>
+            </w:r>
+            <w:r>
+              <w:t>ed</w:t>
+            </w:r>
+            <w:r>
+              <w:t xml:space="preserve"> up)</w:t>
+            </w:r>
+          </w:p>
+        </w:tc>
+      </w:tr>
+      <w:tr>
+        <w:tc>
+          <w:tcPr>
+            <w:tcW w:w="1984" w:type="dxa"/>
+          </w:tcPr>
+          <w:p>
+            <w:pPr>
+              <w:jc w:val="both"/>
+            </w:pPr>
+            <w:r>
+              <w:t>program_</w:t>
+            </w:r>
+            <w:proofErr w:type="gramStart"/>
+            <w:r>
+              <w:t>1.</w:t>
+            </w:r>
+            <w:r>
+              <w:t>s</w:t>
+            </w:r>
+            <w:proofErr w:type="gramEnd"/>
           </w:p>
         </w:tc>
         <w:tc>
@@ -2953,241 +3337,6 @@
     </w:tbl>
     <w:p>
       <w:pPr>
-        <w:ind w:left="900"/>
-        <w:jc w:val="both"/>
-      </w:pPr>
-    </w:p>
-    <w:p>
-      <w:pPr>
-        <w:numPr>
-          <w:ilvl w:val="2"/>
-          <w:numId w:val="14"/>
-        </w:numPr>
-        <w:jc w:val="both"/>
-      </w:pPr>
-      <w:r>
-        <w:t>Using the simulator</w:t>
-      </w:r>
-      <w:r>
-        <w:t>,</w:t>
-      </w:r>
-      <w:r>
-        <w:t xml:space="preserve"> calculate the CPU time </w:t>
-      </w:r>
-      <w:r>
-        <w:t xml:space="preserve">again </w:t>
-      </w:r>
-      <w:r>
-        <w:t xml:space="preserve">and </w:t>
-      </w:r>
-      <w:r>
-        <w:t>fill in</w:t>
-      </w:r>
-      <w:r>
-        <w:t xml:space="preserve"> the following table:</w:t>
-      </w:r>
-    </w:p>
-    <w:p>
-      <w:pPr>
-        <w:ind w:left="1080"/>
-        <w:jc w:val="both"/>
-      </w:pPr>
-    </w:p>
-    <w:p>
-      <w:pPr>
-        <w:pStyle w:val="ListParagraph"/>
-        <w:ind w:left="360" w:firstLine="360"/>
-      </w:pPr>
-      <w:r>
-        <w:t xml:space="preserve">Table 2: </w:t>
-      </w:r>
-      <w:r>
-        <w:t xml:space="preserve">Collect the </w:t>
-      </w:r>
-      <w:r>
-        <w:t xml:space="preserve">CPU time </w:t>
-      </w:r>
-      <w:r>
-        <w:rPr>
-          <w:b/>
-          <w:bCs/>
-          <w:i/>
-          <w:iCs/>
-          <w:u w:val="single"/>
-        </w:rPr>
-        <w:t>using the simulator</w:t>
-      </w:r>
-    </w:p>
-    <w:tbl>
-      <w:tblPr>
-        <w:tblStyle w:val="TableGrid"/>
-        <w:tblW w:w="8080" w:type="dxa"/>
-        <w:tblInd w:w="846" w:type="dxa"/>
-        <w:tblLook w:val="04A0" w:firstRow="1" w:lastRow="0" w:firstColumn="1" w:lastColumn="0" w:noHBand="0" w:noVBand="1"/>
-      </w:tblPr>
-      <w:tblGrid>
-        <w:gridCol w:w="1984"/>
-        <w:gridCol w:w="1418"/>
-        <w:gridCol w:w="2381"/>
-        <w:gridCol w:w="2297"/>
-      </w:tblGrid>
-      <w:tr>
-        <w:tc>
-          <w:tcPr>
-            <w:tcW w:w="1984" w:type="dxa"/>
-          </w:tcPr>
-          <w:p>
-            <w:pPr>
-              <w:jc w:val="both"/>
-            </w:pPr>
-          </w:p>
-        </w:tc>
-        <w:tc>
-          <w:tcPr>
-            <w:tcW w:w="1418" w:type="dxa"/>
-          </w:tcPr>
-          <w:p>
-            <w:pPr>
-              <w:jc w:val="both"/>
-            </w:pPr>
-            <w:r>
-              <w:t xml:space="preserve">Initial </w:t>
-            </w:r>
-            <w:r>
-              <w:t xml:space="preserve">CPU </w:t>
-            </w:r>
-            <w:r>
-              <w:t>t</w:t>
-            </w:r>
-            <w:r>
-              <w:t>ime (a)</w:t>
-            </w:r>
-          </w:p>
-        </w:tc>
-        <w:tc>
-          <w:tcPr>
-            <w:tcW w:w="2381" w:type="dxa"/>
-          </w:tcPr>
-          <w:p>
-            <w:pPr>
-              <w:jc w:val="both"/>
-            </w:pPr>
-            <w:r>
-              <w:t xml:space="preserve">CPU </w:t>
-            </w:r>
-            <w:r>
-              <w:t>t</w:t>
-            </w:r>
-            <w:r>
-              <w:t xml:space="preserve">ime </w:t>
-            </w:r>
-          </w:p>
-          <w:p>
-            <w:pPr>
-              <w:jc w:val="both"/>
-            </w:pPr>
-            <w:r>
-              <w:t>(b – MUL speed</w:t>
-            </w:r>
-            <w:r>
-              <w:t>ed</w:t>
-            </w:r>
-            <w:r>
-              <w:t xml:space="preserve"> up)</w:t>
-            </w:r>
-          </w:p>
-        </w:tc>
-        <w:tc>
-          <w:tcPr>
-            <w:tcW w:w="2297" w:type="dxa"/>
-          </w:tcPr>
-          <w:p>
-            <w:pPr>
-              <w:jc w:val="both"/>
-            </w:pPr>
-            <w:r>
-              <w:t xml:space="preserve">CPU </w:t>
-            </w:r>
-            <w:r>
-              <w:t>t</w:t>
-            </w:r>
-            <w:r>
-              <w:t xml:space="preserve">ime </w:t>
-            </w:r>
-          </w:p>
-          <w:p>
-            <w:pPr>
-              <w:jc w:val="both"/>
-            </w:pPr>
-            <w:r>
-              <w:t>(</w:t>
-            </w:r>
-            <w:r>
-              <w:t>c</w:t>
-            </w:r>
-            <w:r>
-              <w:t xml:space="preserve"> – DIV speed</w:t>
-            </w:r>
-            <w:r>
-              <w:t>ed</w:t>
-            </w:r>
-            <w:r>
-              <w:t xml:space="preserve"> up)</w:t>
-            </w:r>
-          </w:p>
-        </w:tc>
-      </w:tr>
-      <w:tr>
-        <w:tc>
-          <w:tcPr>
-            <w:tcW w:w="1984" w:type="dxa"/>
-          </w:tcPr>
-          <w:p>
-            <w:pPr>
-              <w:jc w:val="both"/>
-            </w:pPr>
-            <w:r>
-              <w:t>program_1.</w:t>
-            </w:r>
-            <w:r>
-              <w:t>s</w:t>
-            </w:r>
-          </w:p>
-        </w:tc>
-        <w:tc>
-          <w:tcPr>
-            <w:tcW w:w="1418" w:type="dxa"/>
-          </w:tcPr>
-          <w:p>
-            <w:pPr>
-              <w:jc w:val="both"/>
-            </w:pPr>
-          </w:p>
-        </w:tc>
-        <w:tc>
-          <w:tcPr>
-            <w:tcW w:w="2381" w:type="dxa"/>
-          </w:tcPr>
-          <w:p>
-            <w:pPr>
-              <w:jc w:val="both"/>
-            </w:pPr>
-          </w:p>
-        </w:tc>
-        <w:tc>
-          <w:tcPr>
-            <w:tcW w:w="2297" w:type="dxa"/>
-          </w:tcPr>
-          <w:p>
-            <w:pPr>
-              <w:jc w:val="both"/>
-            </w:pPr>
-          </w:p>
-        </w:tc>
-      </w:tr>
-    </w:tbl>
-    <w:p>
-      <w:pPr>
         <w:jc w:val="both"/>
       </w:pPr>
     </w:p>
@@ -3313,6 +3462,11 @@
         <w:rPr>
           <w:noProof/>
         </w:rPr>
+      </w:r>
+      <w:r>
+        <w:rPr>
+          <w:noProof/>
+        </w:rPr>
         <w:object w:dxaOrig="1440" w:dyaOrig="1440" w14:anchorId="568E1444">
           <v:shapetype id="_x0000_t75" coordsize="21600,21600" o:spt="75" o:preferrelative="t" path="m@4@5l@4@11@9@11@9@5xe" filled="f" stroked="f">
             <v:stroke joinstyle="miter"/>
@@ -3333,10 +3487,10 @@
             <v:path o:extrusionok="f" gradientshapeok="t" o:connecttype="rect"/>
             <o:lock v:ext="edit" aspectratio="t"/>
           </v:shapetype>
-          <v:shape id="Object 6" o:spid="_x0000_s2051" type="#_x0000_t75" style="position:absolute;left:0;text-align:left;margin-left:36.3pt;margin-top:2.95pt;width:408.35pt;height:49pt;z-index:251658240;visibility:visible;mso-wrap-edited:f">
+          <v:shape id="Object 6" o:spid="_x0000_s1027" type="#_x0000_t75" alt="" style="position:absolute;left:0;text-align:left;margin-left:36.3pt;margin-top:2.95pt;width:408.35pt;height:49pt;z-index:251658240;visibility:visible;mso-wrap-edited:f;mso-width-percent:0;mso-height-percent:0;mso-width-percent:0;mso-height-percent:0">
             <v:imagedata r:id="rId12" o:title=""/>
           </v:shape>
-          <o:OLEObject Type="Embed" ProgID="Equation.3" ShapeID="Object 6" DrawAspect="Content" ObjectID="_1821954366" r:id="rId13"/>
+          <o:OLEObject Type="Embed" ProgID="Equation.3" ShapeID="Object 6" DrawAspect="Content" ObjectID="_1822404103" r:id="rId13"/>
         </w:object>
       </w:r>
     </w:p>
@@ -3376,8 +3530,16 @@
         <w:rPr>
           <w:b/>
         </w:rPr>
-        <w:t>program_1.s</w:t>
-      </w:r>
+        <w:t>program_</w:t>
+      </w:r>
+      <w:proofErr w:type="gramStart"/>
+      <w:r>
+        <w:rPr>
+          <w:b/>
+        </w:rPr>
+        <w:t>1.s</w:t>
+      </w:r>
+      <w:proofErr w:type="gramEnd"/>
     </w:p>
     <w:p>
       <w:pPr>
@@ -3393,6 +3555,7 @@
       <w:r>
         <w:t xml:space="preserve"> (in </w:t>
       </w:r>
+      <w:proofErr w:type="gramStart"/>
       <w:r>
         <w:rPr>
           <w:rFonts w:ascii="Courier New" w:eastAsia="Courier New" w:hAnsi="Courier New" w:cs="Courier New"/>
@@ -3408,6 +3571,7 @@
       <w:r>
         <w:t>)</w:t>
       </w:r>
+      <w:proofErr w:type="gramEnd"/>
       <w:r>
         <w:t xml:space="preserve"> </w:t>
       </w:r>
@@ -3470,6 +3634,7 @@
           <w:bCs/>
           <w:highlight w:val="yellow"/>
         </w:rPr>
+        <w:lastRenderedPageBreak/>
         <w:t>Configuration 1:</w:t>
       </w:r>
     </w:p>
@@ -4351,7 +4516,21 @@
         <w:rPr>
           <w:b/>
         </w:rPr>
-        <w:t xml:space="preserve">program_1.s speed-up computed </w:t>
+        <w:t>program_</w:t>
+      </w:r>
+      <w:proofErr w:type="gramStart"/>
+      <w:r>
+        <w:rPr>
+          <w:b/>
+        </w:rPr>
+        <w:t>1.s</w:t>
+      </w:r>
+      <w:proofErr w:type="gramEnd"/>
+      <w:r>
+        <w:rPr>
+          <w:b/>
+        </w:rPr>
+        <w:t xml:space="preserve"> speed-up computed </w:t>
       </w:r>
       <w:r>
         <w:rPr>
@@ -4704,6 +4883,15 @@
                 <w:u w:val="single"/>
               </w:rPr>
             </w:pPr>
+            <w:r>
+              <w:rPr>
+                <w:sz w:val="20"/>
+                <w:szCs w:val="20"/>
+                <w:highlight w:val="yellow"/>
+                <w:u w:val="single"/>
+              </w:rPr>
+              <w:t>1</w:t>
+            </w:r>
           </w:p>
         </w:tc>
         <w:tc>
@@ -4712,16 +4900,19 @@
           </w:tcPr>
           <w:p>
             <w:pPr>
-              <w:pStyle w:val="ListParagraph"/>
-              <w:ind w:left="0"/>
               <w:jc w:val="both"/>
               <w:rPr>
-                <w:sz w:val="20"/>
-                <w:szCs w:val="20"/>
-                <w:highlight w:val="yellow"/>
-                <w:u w:val="single"/>
+                <w:rFonts w:ascii="Aptos Narrow" w:hAnsi="Aptos Narrow"/>
+                <w:color w:val="000000"/>
               </w:rPr>
             </w:pPr>
+            <w:r>
+              <w:rPr>
+                <w:rFonts w:ascii="Aptos Narrow" w:hAnsi="Aptos Narrow"/>
+                <w:color w:val="000000"/>
+              </w:rPr>
+              <w:t>1,040245816</w:t>
+            </w:r>
           </w:p>
         </w:tc>
         <w:tc>
@@ -4730,16 +4921,19 @@
           </w:tcPr>
           <w:p>
             <w:pPr>
-              <w:pStyle w:val="ListParagraph"/>
-              <w:ind w:left="0"/>
-              <w:jc w:val="both"/>
-              <w:rPr>
-                <w:sz w:val="20"/>
-                <w:szCs w:val="20"/>
-                <w:highlight w:val="yellow"/>
-                <w:u w:val="single"/>
+              <w:jc w:val="center"/>
+              <w:rPr>
+                <w:rFonts w:ascii="Aptos Narrow" w:hAnsi="Aptos Narrow"/>
+                <w:color w:val="000000"/>
               </w:rPr>
             </w:pPr>
+            <w:r>
+              <w:rPr>
+                <w:rFonts w:ascii="Aptos Narrow" w:hAnsi="Aptos Narrow"/>
+                <w:color w:val="000000"/>
+              </w:rPr>
+              <w:t>1,0966408</w:t>
+            </w:r>
           </w:p>
         </w:tc>
         <w:tc>
@@ -4748,16 +4942,19 @@
           </w:tcPr>
           <w:p>
             <w:pPr>
-              <w:pStyle w:val="ListParagraph"/>
-              <w:ind w:left="0"/>
               <w:jc w:val="both"/>
               <w:rPr>
-                <w:sz w:val="20"/>
-                <w:szCs w:val="20"/>
-                <w:highlight w:val="yellow"/>
-                <w:u w:val="single"/>
+                <w:rFonts w:ascii="Aptos Narrow" w:hAnsi="Aptos Narrow"/>
+                <w:color w:val="000000"/>
               </w:rPr>
             </w:pPr>
+            <w:r>
+              <w:rPr>
+                <w:rFonts w:ascii="Aptos Narrow" w:hAnsi="Aptos Narrow"/>
+                <w:color w:val="000000"/>
+              </w:rPr>
+              <w:t>1,24983112</w:t>
+            </w:r>
           </w:p>
         </w:tc>
       </w:tr>
@@ -4809,6 +5006,15 @@
                 <w:u w:val="single"/>
               </w:rPr>
             </w:pPr>
+            <w:r>
+              <w:rPr>
+                <w:sz w:val="20"/>
+                <w:szCs w:val="20"/>
+                <w:highlight w:val="yellow"/>
+                <w:u w:val="single"/>
+              </w:rPr>
+              <w:t>1</w:t>
+            </w:r>
           </w:p>
         </w:tc>
         <w:tc>
@@ -8089,10 +8295,11 @@
   <w:style w:type="paragraph" w:default="1" w:styleId="Normal">
     <w:name w:val="Normal"/>
     <w:qFormat/>
-    <w:rsid w:val="0060678B"/>
+    <w:rsid w:val="009819AC"/>
     <w:rPr>
       <w:sz w:val="24"/>
       <w:szCs w:val="24"/>
+      <w:lang w:val="en-IT" w:eastAsia="zh-CN"/>
     </w:rPr>
   </w:style>
   <w:style w:type="character" w:default="1" w:styleId="DefaultParagraphFont">
@@ -8131,6 +8338,7 @@
       <w:rFonts w:ascii="Tahoma" w:hAnsi="Tahoma" w:cs="Tahoma"/>
       <w:sz w:val="16"/>
       <w:szCs w:val="16"/>
+      <w:lang w:val="en-US" w:eastAsia="en-US"/>
     </w:rPr>
   </w:style>
   <w:style w:type="paragraph" w:styleId="Header">
@@ -8146,6 +8354,9 @@
         <w:tab w:val="right" w:pos="9638"/>
       </w:tabs>
     </w:pPr>
+    <w:rPr>
+      <w:lang w:val="en-US" w:eastAsia="en-US"/>
+    </w:rPr>
   </w:style>
   <w:style w:type="character" w:customStyle="1" w:styleId="HeaderChar">
     <w:name w:val="Header Char"/>
@@ -8171,6 +8382,9 @@
         <w:tab w:val="right" w:pos="9638"/>
       </w:tabs>
     </w:pPr>
+    <w:rPr>
+      <w:lang w:val="en-US" w:eastAsia="en-US"/>
+    </w:rPr>
   </w:style>
   <w:style w:type="character" w:customStyle="1" w:styleId="FooterChar">
     <w:name w:val="Footer Char"/>
@@ -8195,6 +8409,7 @@
       <w:rFonts w:ascii="Tahoma" w:hAnsi="Tahoma" w:cs="Tahoma"/>
       <w:sz w:val="16"/>
       <w:szCs w:val="16"/>
+      <w:lang w:val="en-US" w:eastAsia="en-US"/>
     </w:rPr>
   </w:style>
   <w:style w:type="character" w:customStyle="1" w:styleId="DocumentMapChar">
@@ -8230,6 +8445,9 @@
       <w:ind w:left="720"/>
       <w:contextualSpacing/>
     </w:pPr>
+    <w:rPr>
+      <w:lang w:val="en-US" w:eastAsia="en-US"/>
+    </w:rPr>
   </w:style>
   <w:style w:type="table" w:styleId="TableGrid">
     <w:name w:val="Table Grid"/>
@@ -8270,6 +8488,7 @@
     <w:rPr>
       <w:sz w:val="20"/>
       <w:szCs w:val="20"/>
+      <w:lang w:val="en-US" w:eastAsia="en-US"/>
     </w:rPr>
   </w:style>
   <w:style w:type="character" w:customStyle="1" w:styleId="CommentTextChar">

</xml_diff>

<commit_message>
Fix ex2 and start new lab 3
</commit_message>
<xml_diff>
--- a/programs/lab_02/lab_02.docx
+++ b/programs/lab_02/lab_02.docx
@@ -208,7 +208,6 @@
               </w:rPr>
               <w:t>- program_</w:t>
             </w:r>
-            <w:proofErr w:type="gramStart"/>
             <w:r>
               <w:rPr>
                 <w:b/>
@@ -223,16 +222,7 @@
                 <w:bCs/>
                 <w:highlight w:val="yellow"/>
               </w:rPr>
-              <w:t>.s</w:t>
-            </w:r>
-            <w:proofErr w:type="gramEnd"/>
-            <w:r>
-              <w:rPr>
-                <w:b/>
-                <w:bCs/>
-                <w:highlight w:val="yellow"/>
-              </w:rPr>
-              <w:t xml:space="preserve"> </w:t>
+              <w:t xml:space="preserve">.s </w:t>
             </w:r>
           </w:p>
           <w:p>
@@ -612,8 +602,6 @@
         </w:rPr>
         <w:t xml:space="preserve">git clone </w:t>
       </w:r>
-      <w:proofErr w:type="spellStart"/>
-      <w:proofErr w:type="gramStart"/>
       <w:r>
         <w:rPr>
           <w:rFonts w:ascii="Courier New" w:hAnsi="Courier New" w:cs="Courier New"/>
@@ -621,19 +609,8 @@
           <w:szCs w:val="16"/>
           <w:highlight w:val="lightGray"/>
         </w:rPr>
-        <w:t>git@github.com:cad-polito-it</w:t>
-      </w:r>
-      <w:proofErr w:type="spellEnd"/>
-      <w:r>
-        <w:rPr>
-          <w:rFonts w:ascii="Courier New" w:hAnsi="Courier New" w:cs="Courier New"/>
-          <w:sz w:val="16"/>
-          <w:szCs w:val="16"/>
-          <w:highlight w:val="lightGray"/>
-        </w:rPr>
-        <w:t>/ase_riscv_gem5_sim.git</w:t>
-      </w:r>
-      <w:proofErr w:type="gramEnd"/>
+        <w:t>git@github.com:cad-polito-it/ase_riscv_gem5_sim.git</w:t>
+      </w:r>
     </w:p>
     <w:p>
       <w:pPr>
@@ -1219,7 +1196,6 @@
       <w:r>
         <w:t xml:space="preserve">The </w:t>
       </w:r>
-      <w:proofErr w:type="gramStart"/>
       <w:r>
         <w:rPr>
           <w:rFonts w:ascii="Courier New" w:eastAsia="Courier New" w:hAnsi="Courier New" w:cs="Courier New"/>
@@ -1230,25 +1206,13 @@
         <w:t xml:space="preserve"> </w:t>
       </w:r>
       <w:r>
-        <w:t xml:space="preserve"> (</w:t>
-      </w:r>
-      <w:proofErr w:type="gramEnd"/>
-      <w:r>
-        <w:t xml:space="preserve">in </w:t>
-      </w:r>
-      <w:proofErr w:type="gramStart"/>
-      <w:r>
-        <w:t>the</w:t>
+        <w:t xml:space="preserve"> (in the</w:t>
       </w:r>
       <w:r>
         <w:t xml:space="preserve"> </w:t>
       </w:r>
       <w:r>
-        <w:t xml:space="preserve"> gem</w:t>
-      </w:r>
-      <w:proofErr w:type="gramEnd"/>
-      <w:r>
-        <w:t>5 folder</w:t>
+        <w:t xml:space="preserve"> gem5 folder</w:t>
       </w:r>
       <w:r>
         <w:t xml:space="preserve"> inside the workspace</w:t>
@@ -1587,7 +1551,6 @@
         </w:rPr>
         <w:t>program_</w:t>
       </w:r>
-      <w:proofErr w:type="gramStart"/>
       <w:r>
         <w:rPr>
           <w:rFonts w:ascii="Courier New" w:hAnsi="Courier New" w:cs="Courier New"/>
@@ -1602,7 +1565,6 @@
         </w:rPr>
         <w:t>.s</w:t>
       </w:r>
-      <w:proofErr w:type="gramEnd"/>
       <w:r>
         <w:t xml:space="preserve">) for the </w:t>
       </w:r>
@@ -3026,16 +2988,11 @@
               <w:jc w:val="both"/>
             </w:pPr>
             <w:r>
-              <w:t>program_</w:t>
-            </w:r>
-            <w:proofErr w:type="gramStart"/>
-            <w:r>
-              <w:t>1.</w:t>
+              <w:t>program_1.</w:t>
             </w:r>
             <w:r>
               <w:t>s</w:t>
             </w:r>
-            <w:proofErr w:type="gramEnd"/>
           </w:p>
         </w:tc>
         <w:tc>
@@ -3045,9 +3002,17 @@
           <w:p>
             <w:pPr>
               <w:jc w:val="both"/>
+              <w:rPr>
+                <w:rFonts w:ascii="Aptos Narrow" w:hAnsi="Aptos Narrow"/>
+                <w:color w:val="000000"/>
+              </w:rPr>
             </w:pPr>
             <w:r>
-              <w:t>4173</w:t>
+              <w:rPr>
+                <w:rFonts w:ascii="Aptos Narrow" w:hAnsi="Aptos Narrow"/>
+                <w:color w:val="000000"/>
+              </w:rPr>
+              <w:t>0,0002782</w:t>
             </w:r>
           </w:p>
         </w:tc>
@@ -3291,16 +3256,11 @@
               <w:jc w:val="both"/>
             </w:pPr>
             <w:r>
-              <w:t>program_</w:t>
-            </w:r>
-            <w:proofErr w:type="gramStart"/>
-            <w:r>
-              <w:t>1.</w:t>
+              <w:t>program_1.</w:t>
             </w:r>
             <w:r>
               <w:t>s</w:t>
             </w:r>
-            <w:proofErr w:type="gramEnd"/>
           </w:p>
         </w:tc>
         <w:tc>
@@ -3310,7 +3270,18 @@
           <w:p>
             <w:pPr>
               <w:jc w:val="both"/>
+              <w:rPr>
+                <w:rFonts w:ascii="Aptos Narrow" w:hAnsi="Aptos Narrow"/>
+                <w:color w:val="000000"/>
+              </w:rPr>
             </w:pPr>
+            <w:r>
+              <w:rPr>
+                <w:rFonts w:ascii="Aptos Narrow" w:hAnsi="Aptos Narrow"/>
+                <w:color w:val="000000"/>
+              </w:rPr>
+              <w:t>0,0002491</w:t>
+            </w:r>
           </w:p>
         </w:tc>
         <w:tc>
@@ -3320,7 +3291,18 @@
           <w:p>
             <w:pPr>
               <w:jc w:val="both"/>
+              <w:rPr>
+                <w:rFonts w:ascii="Aptos Narrow" w:hAnsi="Aptos Narrow"/>
+                <w:color w:val="000000"/>
+              </w:rPr>
             </w:pPr>
+            <w:r>
+              <w:rPr>
+                <w:rFonts w:ascii="Aptos Narrow" w:hAnsi="Aptos Narrow"/>
+                <w:color w:val="000000"/>
+              </w:rPr>
+              <w:t>0,0001808</w:t>
+            </w:r>
           </w:p>
         </w:tc>
         <w:tc>
@@ -3330,7 +3312,18 @@
           <w:p>
             <w:pPr>
               <w:jc w:val="both"/>
+              <w:rPr>
+                <w:rFonts w:ascii="Aptos Narrow" w:hAnsi="Aptos Narrow"/>
+                <w:color w:val="000000"/>
+              </w:rPr>
             </w:pPr>
+            <w:r>
+              <w:rPr>
+                <w:rFonts w:ascii="Aptos Narrow" w:hAnsi="Aptos Narrow"/>
+                <w:color w:val="000000"/>
+              </w:rPr>
+              <w:t>0,0001893</w:t>
+            </w:r>
           </w:p>
         </w:tc>
       </w:tr>
@@ -3397,6 +3390,12 @@
             <w:r>
               <w:t xml:space="preserve"> </w:t>
             </w:r>
+            <w:r>
+              <w:rPr>
+                <w:lang w:val="en-IT"/>
+              </w:rPr>
+              <w:t>All values computed by hand are higher than those computed by the simulator. This discrepancy occurs because the manual calculations do not account for the parallelization and pipelining that occur in the simulator, which allow multiple instructions to execute simultaneously and thus improve execution speed.</w:t>
+            </w:r>
           </w:p>
         </w:tc>
       </w:tr>
@@ -3487,10 +3486,10 @@
             <v:path o:extrusionok="f" gradientshapeok="t" o:connecttype="rect"/>
             <o:lock v:ext="edit" aspectratio="t"/>
           </v:shapetype>
-          <v:shape id="Object 6" o:spid="_x0000_s1027" type="#_x0000_t75" alt="" style="position:absolute;left:0;text-align:left;margin-left:36.3pt;margin-top:2.95pt;width:408.35pt;height:49pt;z-index:251658240;visibility:visible;mso-wrap-edited:f;mso-width-percent:0;mso-height-percent:0;mso-width-percent:0;mso-height-percent:0">
+          <v:shape id="Object 6" o:spid="_x0000_s1026" type="#_x0000_t75" alt="" style="position:absolute;left:0;text-align:left;margin-left:36.3pt;margin-top:2.95pt;width:408.35pt;height:49pt;z-index:251658240;visibility:visible;mso-wrap-edited:f;mso-width-percent:0;mso-height-percent:0;mso-width-percent:0;mso-height-percent:0">
             <v:imagedata r:id="rId12" o:title=""/>
           </v:shape>
-          <o:OLEObject Type="Embed" ProgID="Equation.3" ShapeID="Object 6" DrawAspect="Content" ObjectID="_1822404103" r:id="rId13"/>
+          <o:OLEObject Type="Embed" ProgID="Equation.3" ShapeID="Object 6" DrawAspect="Content" ObjectID="_1822566521" r:id="rId13"/>
         </w:object>
       </w:r>
     </w:p>
@@ -3530,16 +3529,8 @@
         <w:rPr>
           <w:b/>
         </w:rPr>
-        <w:t>program_</w:t>
-      </w:r>
-      <w:proofErr w:type="gramStart"/>
-      <w:r>
-        <w:rPr>
-          <w:b/>
-        </w:rPr>
-        <w:t>1.s</w:t>
-      </w:r>
-      <w:proofErr w:type="gramEnd"/>
+        <w:t>program_1.s</w:t>
+      </w:r>
     </w:p>
     <w:p>
       <w:pPr>
@@ -3555,7 +3546,6 @@
       <w:r>
         <w:t xml:space="preserve"> (in </w:t>
       </w:r>
-      <w:proofErr w:type="gramStart"/>
       <w:r>
         <w:rPr>
           <w:rFonts w:ascii="Courier New" w:eastAsia="Courier New" w:hAnsi="Courier New" w:cs="Courier New"/>
@@ -3571,7 +3561,6 @@
       <w:r>
         <w:t>)</w:t>
       </w:r>
-      <w:proofErr w:type="gramEnd"/>
       <w:r>
         <w:t xml:space="preserve"> </w:t>
       </w:r>
@@ -4903,15 +4892,13 @@
               <w:jc w:val="both"/>
               <w:rPr>
                 <w:rFonts w:ascii="Aptos Narrow" w:hAnsi="Aptos Narrow"/>
-                <w:color w:val="000000"/>
               </w:rPr>
             </w:pPr>
             <w:r>
               <w:rPr>
                 <w:rFonts w:ascii="Aptos Narrow" w:hAnsi="Aptos Narrow"/>
-                <w:color w:val="000000"/>
-              </w:rPr>
-              <w:t>1,040245816</w:t>
+              </w:rPr>
+              <w:t>1,137222737</w:t>
             </w:r>
           </w:p>
         </w:tc>
@@ -4924,15 +4911,13 @@
               <w:jc w:val="center"/>
               <w:rPr>
                 <w:rFonts w:ascii="Aptos Narrow" w:hAnsi="Aptos Narrow"/>
-                <w:color w:val="000000"/>
               </w:rPr>
             </w:pPr>
             <w:r>
               <w:rPr>
                 <w:rFonts w:ascii="Aptos Narrow" w:hAnsi="Aptos Narrow"/>
-                <w:color w:val="000000"/>
-              </w:rPr>
-              <w:t>1,0966408</w:t>
+              </w:rPr>
+              <w:t>1,3790204</w:t>
             </w:r>
           </w:p>
         </w:tc>
@@ -4945,15 +4930,13 @@
               <w:jc w:val="both"/>
               <w:rPr>
                 <w:rFonts w:ascii="Aptos Narrow" w:hAnsi="Aptos Narrow"/>
-                <w:color w:val="000000"/>
               </w:rPr>
             </w:pPr>
             <w:r>
               <w:rPr>
                 <w:rFonts w:ascii="Aptos Narrow" w:hAnsi="Aptos Narrow"/>
-                <w:color w:val="000000"/>
-              </w:rPr>
-              <w:t>1,24983112</w:t>
+              </w:rPr>
+              <w:t>2,65558207</w:t>
             </w:r>
           </w:p>
         </w:tc>
@@ -5023,16 +5006,17 @@
           </w:tcPr>
           <w:p>
             <w:pPr>
-              <w:pStyle w:val="ListParagraph"/>
-              <w:ind w:left="0"/>
               <w:jc w:val="both"/>
               <w:rPr>
-                <w:sz w:val="20"/>
-                <w:szCs w:val="20"/>
-                <w:highlight w:val="yellow"/>
-                <w:u w:val="single"/>
+                <w:rFonts w:ascii="Aptos Narrow" w:hAnsi="Aptos Narrow"/>
               </w:rPr>
             </w:pPr>
+            <w:r>
+              <w:rPr>
+                <w:rFonts w:ascii="Aptos Narrow" w:hAnsi="Aptos Narrow"/>
+              </w:rPr>
+              <w:t>1,11710384</w:t>
+            </w:r>
           </w:p>
         </w:tc>
         <w:tc>
@@ -5041,16 +5025,17 @@
           </w:tcPr>
           <w:p>
             <w:pPr>
-              <w:pStyle w:val="ListParagraph"/>
-              <w:ind w:left="0"/>
               <w:jc w:val="both"/>
               <w:rPr>
-                <w:sz w:val="20"/>
-                <w:szCs w:val="20"/>
-                <w:highlight w:val="yellow"/>
-                <w:u w:val="single"/>
+                <w:rFonts w:ascii="Aptos Narrow" w:hAnsi="Aptos Narrow"/>
               </w:rPr>
             </w:pPr>
+            <w:r>
+              <w:rPr>
+                <w:rFonts w:ascii="Aptos Narrow" w:hAnsi="Aptos Narrow"/>
+              </w:rPr>
+              <w:t>1,31510945</w:t>
+            </w:r>
           </w:p>
         </w:tc>
         <w:tc>
@@ -5059,16 +5044,17 @@
           </w:tcPr>
           <w:p>
             <w:pPr>
-              <w:pStyle w:val="ListParagraph"/>
-              <w:ind w:left="0"/>
               <w:jc w:val="both"/>
               <w:rPr>
-                <w:sz w:val="20"/>
-                <w:szCs w:val="20"/>
-                <w:highlight w:val="yellow"/>
-                <w:u w:val="single"/>
+                <w:rFonts w:ascii="Aptos Narrow" w:hAnsi="Aptos Narrow"/>
               </w:rPr>
             </w:pPr>
+            <w:r>
+              <w:rPr>
+                <w:rFonts w:ascii="Aptos Narrow" w:hAnsi="Aptos Narrow"/>
+              </w:rPr>
+              <w:t>2,4938747</w:t>
+            </w:r>
           </w:p>
         </w:tc>
       </w:tr>

</xml_diff>